<commit_message>
chgs to email to Colby
</commit_message>
<xml_diff>
--- a/Mysite/EmailToGoogler.docx
+++ b/Mysite/EmailToGoogler.docx
@@ -4,198 +4,131 @@
   <w:body>
     <w:p>
       <w:pPr>
-        <w:shd w:val="clear" w:color="auto" w:fill="FFFFFF"/>
-        <w:spacing w:before="100" w:beforeAutospacing="1" w:after="100" w:afterAutospacing="1" w:line="240" w:lineRule="auto"/>
+        <w:pStyle w:val="NoSpacing"/>
+      </w:pPr>
+      <w:r>
+        <w:t>Hi Colby,</w:t>
+      </w:r>
+    </w:p>
+    <w:p>
+      <w:pPr>
+        <w:pStyle w:val="NoSpacing"/>
+      </w:pPr>
+    </w:p>
+    <w:p>
+      <w:pPr>
+        <w:pStyle w:val="NoSpacing"/>
         <w:rPr>
-          <w:rFonts w:ascii="Arial" w:eastAsia="Times New Roman" w:hAnsi="Arial" w:cs="Arial"/>
           <w:sz w:val="17"/>
           <w:szCs w:val="17"/>
         </w:rPr>
       </w:pPr>
       <w:r>
-        <w:rPr>
-          <w:rFonts w:ascii="Arial" w:eastAsia="Times New Roman" w:hAnsi="Arial" w:cs="Arial"/>
-          <w:sz w:val="19"/>
-          <w:szCs w:val="19"/>
-        </w:rPr>
-        <w:t>My name is Eduardo Gutarra, and I am reaching out to you because you might happen to know my Master’s thesis supervisor, Prof. Daniel Lemire. I have worked with lemurbitmapindex, a bitmap index library that uses EWAH compression (enhanced word alignment hybrid) for a job with ION Geophysical and for my master’s degree thesis. I believe you have used EWAH too. I also coauthored in “Reordering Rows for Better Compression” (</w:t>
+        <w:t xml:space="preserve">My name is Eduardo Gutarra, and I am reaching out to you because you might happen to know my Master’s thesis supervisor, Prof. Daniel Lemire. I have worked with </w:t>
+      </w:r>
+      <w:r>
+        <w:t xml:space="preserve">EWAH </w:t>
+      </w:r>
+      <w:r>
+        <w:t>a bitmap index</w:t>
+      </w:r>
+      <w:r>
+        <w:t>ing compression technique for</w:t>
+      </w:r>
+      <w:r>
+        <w:t xml:space="preserve"> a job with ION Geophysical and for my master’s degree thesis. I believe you have used EWAH too. I also coauthored in “Reordering Rows for Better Compression” (</w:t>
       </w:r>
       <w:proofErr w:type="gramStart"/>
       <w:r>
-        <w:rPr>
-          <w:rFonts w:ascii="Arial" w:eastAsia="Times New Roman" w:hAnsi="Arial" w:cs="Arial"/>
-          <w:sz w:val="19"/>
-          <w:szCs w:val="19"/>
-        </w:rPr>
         <w:t xml:space="preserve">see  </w:t>
       </w:r>
       <w:proofErr w:type="gramEnd"/>
       <w:hyperlink r:id="rId4" w:tgtFrame="_blank" w:history="1">
         <w:r>
           <w:rPr>
-            <w:rFonts w:ascii="Arial" w:eastAsia="Times New Roman" w:hAnsi="Arial" w:cs="Arial"/>
             <w:sz w:val="17"/>
             <w:u w:val="single"/>
           </w:rPr>
-          <w:t>http://arxiv.org/abs/12</w:t>
-        </w:r>
-        <w:r>
-          <w:rPr>
-            <w:rFonts w:ascii="Arial" w:eastAsia="Times New Roman" w:hAnsi="Arial" w:cs="Arial"/>
-            <w:sz w:val="17"/>
-            <w:u w:val="single"/>
-          </w:rPr>
-          <w:t>0</w:t>
-        </w:r>
-        <w:r>
-          <w:rPr>
-            <w:rFonts w:ascii="Arial" w:eastAsia="Times New Roman" w:hAnsi="Arial" w:cs="Arial"/>
-            <w:sz w:val="17"/>
-            <w:u w:val="single"/>
-          </w:rPr>
-          <w:t>7.2189</w:t>
+          <w:t>http://arxiv.org/abs/1207.2189</w:t>
         </w:r>
       </w:hyperlink>
       <w:r>
         <w:rPr>
-          <w:rFonts w:ascii="Arial" w:eastAsia="Times New Roman" w:hAnsi="Arial" w:cs="Arial"/>
           <w:sz w:val="17"/>
           <w:szCs w:val="17"/>
         </w:rPr>
         <w:t>)</w:t>
       </w:r>
       <w:r>
+        <w:t xml:space="preserve"> for my master’s degree</w:t>
+      </w:r>
+      <w:r>
         <w:rPr>
-          <w:rFonts w:ascii="Arial" w:eastAsia="Times New Roman" w:hAnsi="Arial" w:cs="Arial"/>
-          <w:sz w:val="19"/>
-          <w:szCs w:val="19"/>
-        </w:rPr>
-        <w:t xml:space="preserve"> for my master’s degree</w:t>
-      </w:r>
-      <w:r>
-        <w:rPr>
-          <w:rFonts w:ascii="Arial" w:eastAsia="Times New Roman" w:hAnsi="Arial" w:cs="Arial"/>
           <w:sz w:val="17"/>
         </w:rPr>
         <w:t xml:space="preserve">  </w:t>
       </w:r>
       <w:r>
+        <w:t>thesis. It was published in ACM TODS.</w:t>
+      </w:r>
+    </w:p>
+    <w:p>
+      <w:pPr>
+        <w:pStyle w:val="NoSpacing"/>
         <w:rPr>
-          <w:rFonts w:ascii="Arial" w:eastAsia="Times New Roman" w:hAnsi="Arial" w:cs="Arial"/>
-          <w:sz w:val="19"/>
-          <w:szCs w:val="19"/>
-        </w:rPr>
-        <w:t>thesis. It was published in ACM TODS.</w:t>
-      </w:r>
-    </w:p>
-    <w:p>
-      <w:pPr>
-        <w:shd w:val="clear" w:color="auto" w:fill="FFFFFF"/>
-        <w:spacing w:before="100" w:beforeAutospacing="1" w:after="100" w:afterAutospacing="1" w:line="240" w:lineRule="auto"/>
-        <w:rPr>
-          <w:rFonts w:ascii="Arial" w:eastAsia="Times New Roman" w:hAnsi="Arial" w:cs="Arial"/>
           <w:sz w:val="17"/>
           <w:szCs w:val="17"/>
         </w:rPr>
       </w:pPr>
       <w:r>
+        <w:t>I am currently in the interview process with google and was asked if I know someone that works for them, and I really don’t know anybody personally in google. So, I immediately thought of the possibility of getting to know somebody that is working for google and also has done similar work to mine. Thus, I asked Daniel</w:t>
+      </w:r>
+      <w:r>
+        <w:t xml:space="preserve"> Lemire</w:t>
+      </w:r>
+      <w:r>
+        <w:t xml:space="preserve"> if he knew someone, and he referred me to you.</w:t>
+      </w:r>
+    </w:p>
+    <w:p>
+      <w:pPr>
+        <w:pStyle w:val="NoSpacing"/>
+      </w:pPr>
+      <w:r>
+        <w:t xml:space="preserve">I wanted to ask you for advice on what to keep in mind technical interview. I am really excited if I am given an opportunity to work for </w:t>
+      </w:r>
+      <w:proofErr w:type="spellStart"/>
+      <w:r>
+        <w:t>google</w:t>
+      </w:r>
+      <w:proofErr w:type="spellEnd"/>
+      <w:r>
+        <w:t xml:space="preserve"> and hopefully towards an area where bitmap indices, compression schemes, or just database stuff is used, since I have some experience with that. But I have to survive the interview process first ;).</w:t>
+      </w:r>
+    </w:p>
+    <w:p>
+      <w:pPr>
+        <w:pStyle w:val="NoSpacing"/>
+      </w:pPr>
+    </w:p>
+    <w:p>
+      <w:pPr>
+        <w:pStyle w:val="NoSpacing"/>
+      </w:pPr>
+      <w:r>
+        <w:t>All the best,</w:t>
+      </w:r>
+    </w:p>
+    <w:p>
+      <w:pPr>
+        <w:pStyle w:val="NoSpacing"/>
         <w:rPr>
-          <w:rFonts w:ascii="Arial" w:eastAsia="Times New Roman" w:hAnsi="Arial" w:cs="Arial"/>
-          <w:sz w:val="19"/>
-          <w:szCs w:val="19"/>
-        </w:rPr>
-        <w:t xml:space="preserve">I am currently in the interview process with </w:t>
-      </w:r>
-      <w:proofErr w:type="spellStart"/>
-      <w:r>
-        <w:rPr>
-          <w:rFonts w:ascii="Arial" w:eastAsia="Times New Roman" w:hAnsi="Arial" w:cs="Arial"/>
-          <w:sz w:val="19"/>
-          <w:szCs w:val="19"/>
-        </w:rPr>
-        <w:t>google</w:t>
-      </w:r>
-      <w:proofErr w:type="spellEnd"/>
-      <w:r>
-        <w:rPr>
-          <w:rFonts w:ascii="Arial" w:eastAsia="Times New Roman" w:hAnsi="Arial" w:cs="Arial"/>
-          <w:sz w:val="19"/>
-          <w:szCs w:val="19"/>
-        </w:rPr>
-        <w:t xml:space="preserve"> and was asked if I know someone that works for them, and I really don’t know anybody personally in </w:t>
-      </w:r>
-      <w:proofErr w:type="spellStart"/>
-      <w:r>
-        <w:rPr>
-          <w:rFonts w:ascii="Arial" w:eastAsia="Times New Roman" w:hAnsi="Arial" w:cs="Arial"/>
-          <w:sz w:val="19"/>
-          <w:szCs w:val="19"/>
-        </w:rPr>
-        <w:t>google</w:t>
-      </w:r>
-      <w:proofErr w:type="spellEnd"/>
-      <w:r>
-        <w:rPr>
-          <w:rFonts w:ascii="Arial" w:eastAsia="Times New Roman" w:hAnsi="Arial" w:cs="Arial"/>
-          <w:sz w:val="19"/>
-          <w:szCs w:val="19"/>
-        </w:rPr>
-        <w:t xml:space="preserve">. So, I immediately thought of the possibility of getting to know somebody that is working for </w:t>
-      </w:r>
-      <w:proofErr w:type="spellStart"/>
-      <w:r>
-        <w:rPr>
-          <w:rFonts w:ascii="Arial" w:eastAsia="Times New Roman" w:hAnsi="Arial" w:cs="Arial"/>
-          <w:sz w:val="19"/>
-          <w:szCs w:val="19"/>
-        </w:rPr>
-        <w:t>google</w:t>
-      </w:r>
-      <w:proofErr w:type="spellEnd"/>
-      <w:r>
-        <w:rPr>
-          <w:rFonts w:ascii="Arial" w:eastAsia="Times New Roman" w:hAnsi="Arial" w:cs="Arial"/>
-          <w:sz w:val="19"/>
-          <w:szCs w:val="19"/>
-        </w:rPr>
-        <w:t xml:space="preserve"> and also has done similar work to mine. Thus, I asked Daniel if he knew someone, and he referred me to you.</w:t>
-      </w:r>
-    </w:p>
-    <w:p>
-      <w:pPr>
-        <w:shd w:val="clear" w:color="auto" w:fill="FFFFFF"/>
-        <w:spacing w:before="100" w:beforeAutospacing="1" w:after="100" w:afterAutospacing="1" w:line="240" w:lineRule="auto"/>
-        <w:rPr>
-          <w:rFonts w:ascii="Arial" w:eastAsia="Times New Roman" w:hAnsi="Arial" w:cs="Arial"/>
           <w:sz w:val="17"/>
           <w:szCs w:val="17"/>
         </w:rPr>
       </w:pPr>
       <w:r>
-        <w:rPr>
-          <w:rFonts w:ascii="Arial" w:eastAsia="Times New Roman" w:hAnsi="Arial" w:cs="Arial"/>
-          <w:sz w:val="19"/>
-          <w:szCs w:val="19"/>
-        </w:rPr>
-        <w:t xml:space="preserve">I wanted to ask you for advice on what to keep in mind technical interview. I am really excited if I am given an opportunity to work for </w:t>
-      </w:r>
-      <w:proofErr w:type="spellStart"/>
-      <w:r>
-        <w:rPr>
-          <w:rFonts w:ascii="Arial" w:eastAsia="Times New Roman" w:hAnsi="Arial" w:cs="Arial"/>
-          <w:sz w:val="19"/>
-          <w:szCs w:val="19"/>
-        </w:rPr>
-        <w:t>google</w:t>
-      </w:r>
-      <w:proofErr w:type="spellEnd"/>
-      <w:r>
-        <w:rPr>
-          <w:rFonts w:ascii="Arial" w:eastAsia="Times New Roman" w:hAnsi="Arial" w:cs="Arial"/>
-          <w:sz w:val="19"/>
-          <w:szCs w:val="19"/>
-        </w:rPr>
-        <w:t xml:space="preserve"> and hopefully towards an area where bitmap indices, EWAH compression schemes, or just database stuff is used, since I have some experience with that. But I have to survive the interview process first ;).</w:t>
+        <w:t>Eduardo Gutarra</w:t>
       </w:r>
     </w:p>
     <w:p/>
@@ -461,6 +394,15 @@
       <w:szCs w:val="16"/>
     </w:rPr>
   </w:style>
+  <w:style w:type="paragraph" w:styleId="NoSpacing">
+    <w:name w:val="No Spacing"/>
+    <w:uiPriority w:val="1"/>
+    <w:qFormat/>
+    <w:rsid w:val="00FA3D74"/>
+    <w:pPr>
+      <w:spacing w:after="0" w:line="240" w:lineRule="auto"/>
+    </w:pPr>
+  </w:style>
 </w:styles>
 </file>
 

</xml_diff>